<commit_message>
made a very minor start on the code for this iteration, as well as added and cleared up some of the documentation
</commit_message>
<xml_diff>
--- a/project documentation/Risk Assesment.docx
+++ b/project documentation/Risk Assesment.docx
@@ -3,8 +3,6 @@
 <w:document xmlns:wpc="http://schemas.microsoft.com/office/word/2010/wordprocessingCanvas" xmlns:mo="http://schemas.microsoft.com/office/mac/office/2008/main" xmlns:mc="http://schemas.openxmlformats.org/markup-compatibility/2006" xmlns:mv="urn:schemas-microsoft-com:mac:vml" xmlns:o="urn:schemas-microsoft-com:office:office" xmlns:r="http://schemas.openxmlformats.org/officeDocument/2006/relationships" xmlns:m="http://schemas.openxmlformats.org/officeDocument/2006/math" xmlns:v="urn:schemas-microsoft-com:vml" xmlns:wp14="http://schemas.microsoft.com/office/word/2010/wordprocessingDrawing" xmlns:wp="http://schemas.openxmlformats.org/drawingml/2006/wordprocessingDrawing" xmlns:w10="urn:schemas-microsoft-com:office:word" xmlns:w="http://schemas.openxmlformats.org/wordprocessingml/2006/main" xmlns:w14="http://schemas.microsoft.com/office/word/2010/wordml" xmlns:wpg="http://schemas.microsoft.com/office/word/2010/wordprocessingGroup" xmlns:wpi="http://schemas.microsoft.com/office/word/2010/wordprocessingInk" xmlns:wne="http://schemas.microsoft.com/office/word/2006/wordml" xmlns:wps="http://schemas.microsoft.com/office/word/2010/wordprocessingShape" mc:Ignorable="w14 wp14">
   <w:body>
     <w:p>
-      <w:bookmarkStart w:id="0" w:name="_GoBack"/>
-      <w:bookmarkEnd w:id="0"/>
       <w:r>
         <w:t>Jack Davey</w:t>
       </w:r>
@@ -413,7 +411,53 @@
       </w:r>
     </w:p>
     <w:p/>
-    <w:p/>
+    <w:p>
+      <w:r>
+        <w:t>Towards the end of my project</w:t>
+      </w:r>
+      <w:proofErr w:type="gramStart"/>
+      <w:r>
+        <w:t>,  I</w:t>
+      </w:r>
+      <w:proofErr w:type="gramEnd"/>
+      <w:r>
+        <w:t xml:space="preserve"> plan to run the sample programs that I created on real cloud systems in order to see if the results I get are comparable.  The challenge here is that I have had minimal experience with cloud platforms, only doing some work on Google app Engine as part of the cloud computing module </w:t>
+      </w:r>
+      <w:proofErr w:type="gramStart"/>
+      <w:r>
+        <w:t>that  studied</w:t>
+      </w:r>
+      <w:proofErr w:type="gramEnd"/>
+      <w:r>
+        <w:t xml:space="preserve"> this year. Therefore, in order to mitigate this risk, I </w:t>
+      </w:r>
+      <w:proofErr w:type="gramStart"/>
+      <w:r>
+        <w:t>will  start</w:t>
+      </w:r>
+      <w:proofErr w:type="gramEnd"/>
+      <w:r>
+        <w:t xml:space="preserve"> </w:t>
+      </w:r>
+      <w:proofErr w:type="spellStart"/>
+      <w:r>
+        <w:t>wrok</w:t>
+      </w:r>
+      <w:proofErr w:type="spellEnd"/>
+      <w:r>
+        <w:t xml:space="preserve"> on this part of the project at the same time as I implement the Basic </w:t>
+      </w:r>
+      <w:proofErr w:type="spellStart"/>
+      <w:r>
+        <w:t>Availibility</w:t>
+      </w:r>
+      <w:proofErr w:type="spellEnd"/>
+      <w:r>
+        <w:t xml:space="preserve"> piece of functionality. </w:t>
+      </w:r>
+      <w:bookmarkStart w:id="0" w:name="_GoBack"/>
+      <w:bookmarkEnd w:id="0"/>
+    </w:p>
     <w:p/>
     <w:p/>
     <w:p/>

</xml_diff>